<commit_message>
Able to display poster properly using iframe and jquery.
</commit_message>
<xml_diff>
--- a/docs/poster.docx
+++ b/docs/poster.docx
@@ -97,6 +97,45 @@
           <w:sz w:val="104"/>
         </w:rPr>
         <w:t>NASI POSTER</w:t>
+      </w:r>
+    </w:p>
+    <w:p>
+      <w:pPr>
+        <w:pStyle w:val="Normal"/>
+        <w:jc w:val="center"/>
+        <w:rPr>
+          <w:b/>
+          <w:b/>
+          <w:bCs/>
+          <w:sz w:val="104"/>
+        </w:rPr>
+      </w:pPr>
+      <w:r>
+        <w:rPr>
+          <w:b/>
+          <w:bCs/>
+          <w:sz w:val="104"/>
+        </w:rPr>
+      </w:r>
+    </w:p>
+    <w:p>
+      <w:pPr>
+        <w:pStyle w:val="Normal"/>
+        <w:jc w:val="center"/>
+        <w:rPr>
+          <w:b/>
+          <w:b/>
+          <w:bCs/>
+          <w:sz w:val="104"/>
+        </w:rPr>
+      </w:pPr>
+      <w:r>
+        <w:rPr>
+          <w:b/>
+          <w:bCs/>
+          <w:sz w:val="104"/>
+        </w:rPr>
+        <w:t>Hope this will work</w:t>
       </w:r>
     </w:p>
     <w:sectPr>

</xml_diff>